<commit_message>
Added signatures to the logic model
</commit_message>
<xml_diff>
--- a/LogicModel v1.docx
+++ b/LogicModel v1.docx
@@ -19,12 +19,10 @@
         </w:rPr>
         <w:t>Logic Model</w:t>
       </w:r>
-      <w:bookmarkStart w:id="0" w:name="_GoBack"/>
-      <w:bookmarkEnd w:id="0"/>
     </w:p>
     <w:tbl>
       <w:tblPr>
-        <w:tblStyle w:val="TableGrid"/>
+        <w:tblStyle w:val="Grilledutableau"/>
         <w:tblW w:w="0" w:type="auto"/>
         <w:tblLook w:val="04A0" w:firstRow="1" w:lastRow="0" w:firstColumn="1" w:lastColumn="0" w:noHBand="0" w:noVBand="1"/>
       </w:tblPr>
@@ -96,13 +94,7 @@
               <w:rPr>
                 <w:lang w:val="en-US"/>
               </w:rPr>
-              <w:t xml:space="preserve"> (Industry-Analysis-Report)</w:t>
-            </w:r>
-            <w:r>
-              <w:rPr>
-                <w:lang w:val="en-US"/>
-              </w:rPr>
-              <w:t>.</w:t>
+              <w:t xml:space="preserve"> (Industry-Analysis-Report).</w:t>
             </w:r>
           </w:p>
         </w:tc>
@@ -299,7 +291,7 @@
           </w:tcPr>
           <w:p>
             <w:pPr>
-              <w:pStyle w:val="ListParagraph"/>
+              <w:pStyle w:val="Paragraphedeliste"/>
               <w:numPr>
                 <w:ilvl w:val="0"/>
                 <w:numId w:val="1"/>
@@ -326,7 +318,7 @@
           </w:p>
           <w:p>
             <w:pPr>
-              <w:pStyle w:val="ListParagraph"/>
+              <w:pStyle w:val="Paragraphedeliste"/>
               <w:numPr>
                 <w:ilvl w:val="0"/>
                 <w:numId w:val="1"/>
@@ -345,7 +337,7 @@
           </w:p>
           <w:p>
             <w:pPr>
-              <w:pStyle w:val="ListParagraph"/>
+              <w:pStyle w:val="Paragraphedeliste"/>
               <w:numPr>
                 <w:ilvl w:val="0"/>
                 <w:numId w:val="1"/>
@@ -364,7 +356,7 @@
           </w:p>
           <w:p>
             <w:pPr>
-              <w:pStyle w:val="ListParagraph"/>
+              <w:pStyle w:val="Paragraphedeliste"/>
               <w:numPr>
                 <w:ilvl w:val="0"/>
                 <w:numId w:val="1"/>
@@ -383,7 +375,7 @@
           </w:p>
           <w:p>
             <w:pPr>
-              <w:pStyle w:val="ListParagraph"/>
+              <w:pStyle w:val="Paragraphedeliste"/>
               <w:numPr>
                 <w:ilvl w:val="0"/>
                 <w:numId w:val="1"/>
@@ -407,7 +399,7 @@
           </w:tcPr>
           <w:p>
             <w:pPr>
-              <w:pStyle w:val="ListParagraph"/>
+              <w:pStyle w:val="Paragraphedeliste"/>
               <w:numPr>
                 <w:ilvl w:val="0"/>
                 <w:numId w:val="1"/>
@@ -426,7 +418,7 @@
           </w:p>
           <w:p>
             <w:pPr>
-              <w:pStyle w:val="ListParagraph"/>
+              <w:pStyle w:val="Paragraphedeliste"/>
               <w:numPr>
                 <w:ilvl w:val="0"/>
                 <w:numId w:val="1"/>
@@ -445,7 +437,7 @@
           </w:p>
           <w:p>
             <w:pPr>
-              <w:pStyle w:val="ListParagraph"/>
+              <w:pStyle w:val="Paragraphedeliste"/>
               <w:numPr>
                 <w:ilvl w:val="0"/>
                 <w:numId w:val="1"/>
@@ -464,7 +456,7 @@
           </w:p>
           <w:p>
             <w:pPr>
-              <w:pStyle w:val="ListParagraph"/>
+              <w:pStyle w:val="Paragraphedeliste"/>
               <w:numPr>
                 <w:ilvl w:val="0"/>
                 <w:numId w:val="1"/>
@@ -483,7 +475,7 @@
           </w:p>
           <w:p>
             <w:pPr>
-              <w:pStyle w:val="ListParagraph"/>
+              <w:pStyle w:val="Paragraphedeliste"/>
               <w:numPr>
                 <w:ilvl w:val="0"/>
                 <w:numId w:val="1"/>
@@ -502,7 +494,7 @@
           </w:p>
           <w:p>
             <w:pPr>
-              <w:pStyle w:val="ListParagraph"/>
+              <w:pStyle w:val="Paragraphedeliste"/>
               <w:numPr>
                 <w:ilvl w:val="0"/>
                 <w:numId w:val="1"/>
@@ -521,7 +513,7 @@
           </w:p>
           <w:p>
             <w:pPr>
-              <w:pStyle w:val="ListParagraph"/>
+              <w:pStyle w:val="Paragraphedeliste"/>
               <w:numPr>
                 <w:ilvl w:val="0"/>
                 <w:numId w:val="1"/>
@@ -545,7 +537,7 @@
           </w:tcPr>
           <w:p>
             <w:pPr>
-              <w:pStyle w:val="ListParagraph"/>
+              <w:pStyle w:val="Paragraphedeliste"/>
               <w:numPr>
                 <w:ilvl w:val="0"/>
                 <w:numId w:val="1"/>
@@ -564,7 +556,7 @@
           </w:p>
           <w:p>
             <w:pPr>
-              <w:pStyle w:val="ListParagraph"/>
+              <w:pStyle w:val="Paragraphedeliste"/>
               <w:numPr>
                 <w:ilvl w:val="0"/>
                 <w:numId w:val="1"/>
@@ -588,7 +580,7 @@
           </w:tcPr>
           <w:p>
             <w:pPr>
-              <w:pStyle w:val="ListParagraph"/>
+              <w:pStyle w:val="Paragraphedeliste"/>
               <w:numPr>
                 <w:ilvl w:val="0"/>
                 <w:numId w:val="1"/>
@@ -607,7 +599,7 @@
           </w:p>
           <w:p>
             <w:pPr>
-              <w:pStyle w:val="ListParagraph"/>
+              <w:pStyle w:val="Paragraphedeliste"/>
               <w:numPr>
                 <w:ilvl w:val="0"/>
                 <w:numId w:val="1"/>
@@ -638,7 +630,7 @@
           </w:p>
           <w:p>
             <w:pPr>
-              <w:pStyle w:val="ListParagraph"/>
+              <w:pStyle w:val="Paragraphedeliste"/>
               <w:numPr>
                 <w:ilvl w:val="0"/>
                 <w:numId w:val="1"/>
@@ -657,7 +649,7 @@
           </w:p>
           <w:p>
             <w:pPr>
-              <w:pStyle w:val="ListParagraph"/>
+              <w:pStyle w:val="Paragraphedeliste"/>
               <w:numPr>
                 <w:ilvl w:val="0"/>
                 <w:numId w:val="1"/>
@@ -756,7 +748,7 @@
           </w:tcPr>
           <w:p>
             <w:pPr>
-              <w:pStyle w:val="ListParagraph"/>
+              <w:pStyle w:val="Paragraphedeliste"/>
               <w:numPr>
                 <w:ilvl w:val="0"/>
                 <w:numId w:val="2"/>
@@ -769,13 +761,7 @@
               <w:rPr>
                 <w:lang w:val="en-US"/>
               </w:rPr>
-              <w:t xml:space="preserve">IAR </w:t>
-            </w:r>
-            <w:r>
-              <w:rPr>
-                <w:lang w:val="en-US"/>
-              </w:rPr>
-              <w:t>be</w:t>
+              <w:t>IAR be</w:t>
             </w:r>
             <w:r>
               <w:rPr>
@@ -787,13 +773,7 @@
               <w:rPr>
                 <w:lang w:val="en-US"/>
               </w:rPr>
-              <w:t>ficial</w:t>
-            </w:r>
-            <w:r>
-              <w:rPr>
-                <w:lang w:val="en-US"/>
-              </w:rPr>
-              <w:t xml:space="preserve"> for stakeholder/costumer, researchers, industry</w:t>
+              <w:t>ficial for stakeholder/costumer, researchers, industry</w:t>
             </w:r>
           </w:p>
         </w:tc>
@@ -804,7 +784,7 @@
           </w:tcPr>
           <w:p>
             <w:pPr>
-              <w:pStyle w:val="ListParagraph"/>
+              <w:pStyle w:val="Paragraphedeliste"/>
               <w:numPr>
                 <w:ilvl w:val="0"/>
                 <w:numId w:val="2"/>
@@ -822,7 +802,7 @@
           </w:p>
           <w:p>
             <w:pPr>
-              <w:pStyle w:val="ListParagraph"/>
+              <w:pStyle w:val="Paragraphedeliste"/>
               <w:numPr>
                 <w:ilvl w:val="0"/>
                 <w:numId w:val="2"/>
@@ -840,7 +820,7 @@
           </w:p>
           <w:p>
             <w:pPr>
-              <w:pStyle w:val="ListParagraph"/>
+              <w:pStyle w:val="Paragraphedeliste"/>
               <w:numPr>
                 <w:ilvl w:val="0"/>
                 <w:numId w:val="2"/>
@@ -865,6 +845,145 @@
           <w:lang w:val="en-US"/>
         </w:rPr>
       </w:pPr>
+    </w:p>
+    <w:p>
+      <w:pPr>
+        <w:rPr>
+          <w:lang w:val="en-US"/>
+        </w:rPr>
+      </w:pPr>
+      <w:r>
+        <w:rPr>
+          <w:lang w:val="en-US"/>
+        </w:rPr>
+        <w:br w:type="page"/>
+      </w:r>
+    </w:p>
+    <w:p>
+      <w:pPr>
+        <w:rPr>
+          <w:lang w:val="en-US"/>
+        </w:rPr>
+      </w:pPr>
+      <w:bookmarkStart w:id="0" w:name="_GoBack"/>
+      <w:bookmarkEnd w:id="0"/>
+      <w:r>
+        <w:rPr>
+          <w:lang w:val="en-US"/>
+        </w:rPr>
+        <w:lastRenderedPageBreak/>
+        <w:t>**DIGITAL SIGNATURES**</w:t>
+      </w:r>
+    </w:p>
+    <w:p>
+      <w:pPr>
+        <w:rPr>
+          <w:lang w:val="en-US"/>
+        </w:rPr>
+      </w:pPr>
+    </w:p>
+    <w:p>
+      <w:pPr>
+        <w:rPr>
+          <w:lang w:val="en-US"/>
+        </w:rPr>
+      </w:pPr>
+      <w:r>
+        <w:rPr>
+          <w:lang w:val="en-US"/>
+        </w:rPr>
+        <w:t>|**Benoit Serot** |**</w:t>
+      </w:r>
+      <w:proofErr w:type="spellStart"/>
+      <w:r>
+        <w:rPr>
+          <w:lang w:val="en-US"/>
+        </w:rPr>
+        <w:t>Pongsathorn</w:t>
+      </w:r>
+      <w:proofErr w:type="spellEnd"/>
+      <w:r>
+        <w:rPr>
+          <w:lang w:val="en-US"/>
+        </w:rPr>
+        <w:t xml:space="preserve"> </w:t>
+      </w:r>
+      <w:proofErr w:type="spellStart"/>
+      <w:r>
+        <w:rPr>
+          <w:lang w:val="en-US"/>
+        </w:rPr>
+        <w:t>Tiranun</w:t>
+      </w:r>
+      <w:proofErr w:type="spellEnd"/>
+      <w:r>
+        <w:rPr>
+          <w:lang w:val="en-US"/>
+        </w:rPr>
+        <w:t>**|**Konstantin Neumann**|**</w:t>
+      </w:r>
+      <w:proofErr w:type="spellStart"/>
+      <w:r>
+        <w:rPr>
+          <w:lang w:val="en-US"/>
+        </w:rPr>
+        <w:t>Shouka</w:t>
+      </w:r>
+      <w:proofErr w:type="spellEnd"/>
+      <w:r>
+        <w:rPr>
+          <w:lang w:val="en-US"/>
+        </w:rPr>
+        <w:t xml:space="preserve"> </w:t>
+      </w:r>
+      <w:proofErr w:type="spellStart"/>
+      <w:r>
+        <w:rPr>
+          <w:lang w:val="en-US"/>
+        </w:rPr>
+        <w:t>Arabi</w:t>
+      </w:r>
+      <w:proofErr w:type="spellEnd"/>
+      <w:r>
+        <w:rPr>
+          <w:lang w:val="en-US"/>
+        </w:rPr>
+        <w:t>**</w:t>
+      </w:r>
+    </w:p>
+    <w:p>
+      <w:pPr>
+        <w:rPr>
+          <w:lang w:val="en-US"/>
+        </w:rPr>
+      </w:pPr>
+      <w:r>
+        <w:rPr>
+          <w:lang w:val="en-US"/>
+        </w:rPr>
+        <w:t>| ------------- |----------------|----------------|---------------|</w:t>
+      </w:r>
+    </w:p>
+    <w:p>
+      <w:pPr>
+        <w:rPr>
+          <w:lang w:val="en-US"/>
+        </w:rPr>
+      </w:pPr>
+      <w:r>
+        <w:rPr>
+          <w:lang w:val="en-US"/>
+        </w:rPr>
+        <w:t xml:space="preserve">|Signed| </w:t>
+      </w:r>
+      <w:proofErr w:type="spellStart"/>
+      <w:r>
+        <w:rPr>
+          <w:lang w:val="en-US"/>
+        </w:rPr>
+        <w:t>Signed|Signed|Signed</w:t>
+      </w:r>
+      <w:proofErr w:type="spellEnd"/>
     </w:p>
     <w:sectPr>
       <w:pgSz w:w="16838" w:h="11906" w:orient="landscape"/>
@@ -1511,13 +1630,13 @@
       <w:lang w:val="en-GB"/>
     </w:rPr>
   </w:style>
-  <w:style w:type="character" w:default="1" w:styleId="DefaultParagraphFont">
+  <w:style w:type="character" w:default="1" w:styleId="Policepardfaut">
     <w:name w:val="Default Paragraph Font"/>
     <w:uiPriority w:val="1"/>
     <w:semiHidden/>
     <w:unhideWhenUsed/>
   </w:style>
-  <w:style w:type="table" w:default="1" w:styleId="TableNormal">
+  <w:style w:type="table" w:default="1" w:styleId="TableauNormal">
     <w:name w:val="Normal Table"/>
     <w:uiPriority w:val="99"/>
     <w:semiHidden/>
@@ -1532,15 +1651,15 @@
       </w:tblCellMar>
     </w:tblPr>
   </w:style>
-  <w:style w:type="numbering" w:default="1" w:styleId="NoList">
+  <w:style w:type="numbering" w:default="1" w:styleId="Aucuneliste">
     <w:name w:val="No List"/>
     <w:uiPriority w:val="99"/>
     <w:semiHidden/>
     <w:unhideWhenUsed/>
   </w:style>
-  <w:style w:type="table" w:styleId="TableGrid">
+  <w:style w:type="table" w:styleId="Grilledutableau">
     <w:name w:val="Table Grid"/>
-    <w:basedOn w:val="TableNormal"/>
+    <w:basedOn w:val="TableauNormal"/>
     <w:uiPriority w:val="39"/>
     <w:rsid w:val="003539AB"/>
     <w:pPr>
@@ -1557,7 +1676,7 @@
       </w:tblBorders>
     </w:tblPr>
   </w:style>
-  <w:style w:type="paragraph" w:styleId="ListParagraph">
+  <w:style w:type="paragraph" w:styleId="Paragraphedeliste">
     <w:name w:val="List Paragraph"/>
     <w:basedOn w:val="Normal"/>
     <w:uiPriority w:val="34"/>

</xml_diff>

<commit_message>
Signed 24.03.2015 Meeting Minutes and Logic Model v1
</commit_message>
<xml_diff>
--- a/LogicModel v1.docx
+++ b/LogicModel v1.docx
@@ -849,141 +849,224 @@
     <w:p>
       <w:pPr>
         <w:rPr>
+          <w:b/>
+          <w:sz w:val="28"/>
+          <w:szCs w:val="28"/>
           <w:lang w:val="en-US"/>
         </w:rPr>
       </w:pPr>
       <w:r>
+        <w:rPr>
+          <w:b/>
+          <w:sz w:val="28"/>
+          <w:szCs w:val="28"/>
+          <w:lang w:val="en-US"/>
+        </w:rPr>
+        <w:t>Digital Signatures</w:t>
+      </w:r>
+    </w:p>
+    <w:tbl>
+      <w:tblPr>
+        <w:tblStyle w:val="Grilledutableau"/>
+        <w:tblpPr w:leftFromText="141" w:rightFromText="141" w:vertAnchor="text" w:tblpY="1"/>
+        <w:tblOverlap w:val="never"/>
+        <w:tblW w:w="0" w:type="auto"/>
+        <w:tblLayout w:type="fixed"/>
+        <w:tblLook w:val="04A0" w:firstRow="1" w:lastRow="0" w:firstColumn="1" w:lastColumn="0" w:noHBand="0" w:noVBand="1"/>
+      </w:tblPr>
+      <w:tblGrid>
+        <w:gridCol w:w="2188"/>
+        <w:gridCol w:w="2189"/>
+        <w:gridCol w:w="2189"/>
+        <w:gridCol w:w="2189"/>
+      </w:tblGrid>
+      <w:tr>
+        <w:tc>
+          <w:tcPr>
+            <w:tcW w:w="2188" w:type="dxa"/>
+            <w:shd w:val="clear" w:color="auto" w:fill="E7E6E6" w:themeFill="background2"/>
+          </w:tcPr>
+          <w:p>
+            <w:pPr>
+              <w:rPr>
+                <w:b/>
+                <w:lang w:val="en-US"/>
+              </w:rPr>
+            </w:pPr>
+            <w:r>
+              <w:rPr>
+                <w:b/>
+                <w:lang w:val="en-US"/>
+              </w:rPr>
+              <w:t>Benoit Serot</w:t>
+            </w:r>
+          </w:p>
+        </w:tc>
+        <w:tc>
+          <w:tcPr>
+            <w:tcW w:w="2189" w:type="dxa"/>
+            <w:shd w:val="clear" w:color="auto" w:fill="E7E6E6" w:themeFill="background2"/>
+          </w:tcPr>
+          <w:p>
+            <w:pPr>
+              <w:rPr>
+                <w:b/>
+                <w:lang w:val="en-US"/>
+              </w:rPr>
+            </w:pPr>
+            <w:proofErr w:type="spellStart"/>
+            <w:r>
+              <w:rPr>
+                <w:b/>
+                <w:lang w:val="en-US"/>
+              </w:rPr>
+              <w:t>Pongsathorn</w:t>
+            </w:r>
+            <w:proofErr w:type="spellEnd"/>
+            <w:r>
+              <w:rPr>
+                <w:b/>
+                <w:lang w:val="en-US"/>
+              </w:rPr>
+              <w:t xml:space="preserve"> </w:t>
+            </w:r>
+            <w:proofErr w:type="spellStart"/>
+            <w:r>
+              <w:rPr>
+                <w:b/>
+                <w:lang w:val="en-US"/>
+              </w:rPr>
+              <w:t>Tiranun</w:t>
+            </w:r>
+            <w:proofErr w:type="spellEnd"/>
+          </w:p>
+        </w:tc>
+        <w:tc>
+          <w:tcPr>
+            <w:tcW w:w="2189" w:type="dxa"/>
+            <w:shd w:val="clear" w:color="auto" w:fill="E7E6E6" w:themeFill="background2"/>
+          </w:tcPr>
+          <w:p>
+            <w:pPr>
+              <w:rPr>
+                <w:b/>
+                <w:lang w:val="en-US"/>
+              </w:rPr>
+            </w:pPr>
+            <w:r>
+              <w:rPr>
+                <w:b/>
+                <w:lang w:val="en-US"/>
+              </w:rPr>
+              <w:t>Konstantin Neumann</w:t>
+            </w:r>
+          </w:p>
+        </w:tc>
+        <w:tc>
+          <w:tcPr>
+            <w:tcW w:w="2189" w:type="dxa"/>
+            <w:shd w:val="clear" w:color="auto" w:fill="E7E6E6" w:themeFill="background2"/>
+          </w:tcPr>
+          <w:p>
+            <w:pPr>
+              <w:rPr>
+                <w:b/>
+                <w:lang w:val="en-US"/>
+              </w:rPr>
+            </w:pPr>
+            <w:proofErr w:type="spellStart"/>
+            <w:r>
+              <w:rPr>
+                <w:b/>
+                <w:lang w:val="en-US"/>
+              </w:rPr>
+              <w:t>Shouka</w:t>
+            </w:r>
+            <w:proofErr w:type="spellEnd"/>
+            <w:r>
+              <w:rPr>
+                <w:b/>
+                <w:lang w:val="en-US"/>
+              </w:rPr>
+              <w:t xml:space="preserve"> </w:t>
+            </w:r>
+            <w:proofErr w:type="spellStart"/>
+            <w:r>
+              <w:rPr>
+                <w:b/>
+                <w:lang w:val="en-US"/>
+              </w:rPr>
+              <w:t>Arabi</w:t>
+            </w:r>
+            <w:proofErr w:type="spellEnd"/>
+          </w:p>
+        </w:tc>
+      </w:tr>
+      <w:tr>
+        <w:tc>
+          <w:tcPr>
+            <w:tcW w:w="2188" w:type="dxa"/>
+          </w:tcPr>
+          <w:p>
+            <w:pPr>
+              <w:rPr>
+                <w:lang w:val="en-US"/>
+              </w:rPr>
+            </w:pPr>
+            <w:r>
+              <w:rPr>
+                <w:lang w:val="en-US"/>
+              </w:rPr>
+              <w:t>Signed</w:t>
+            </w:r>
+          </w:p>
+        </w:tc>
+        <w:tc>
+          <w:tcPr>
+            <w:tcW w:w="2189" w:type="dxa"/>
+          </w:tcPr>
+          <w:p>
+            <w:pPr>
+              <w:rPr>
+                <w:lang w:val="en-US"/>
+              </w:rPr>
+            </w:pPr>
+          </w:p>
+        </w:tc>
+        <w:tc>
+          <w:tcPr>
+            <w:tcW w:w="2189" w:type="dxa"/>
+          </w:tcPr>
+          <w:p>
+            <w:pPr>
+              <w:rPr>
+                <w:lang w:val="en-US"/>
+              </w:rPr>
+            </w:pPr>
+          </w:p>
+        </w:tc>
+        <w:tc>
+          <w:tcPr>
+            <w:tcW w:w="2189" w:type="dxa"/>
+          </w:tcPr>
+          <w:p>
+            <w:pPr>
+              <w:rPr>
+                <w:lang w:val="en-US"/>
+              </w:rPr>
+            </w:pPr>
+          </w:p>
+        </w:tc>
+      </w:tr>
+    </w:tbl>
+    <w:p>
+      <w:pPr>
         <w:rPr>
           <w:lang w:val="en-US"/>
         </w:rPr>
-        <w:br w:type="page"/>
-      </w:r>
-    </w:p>
-    <w:p>
-      <w:pPr>
-        <w:rPr>
-          <w:lang w:val="en-US"/>
-        </w:rPr>
       </w:pPr>
       <w:bookmarkStart w:id="0" w:name="_GoBack"/>
       <w:bookmarkEnd w:id="0"/>
-      <w:r>
-        <w:rPr>
-          <w:lang w:val="en-US"/>
-        </w:rPr>
-        <w:lastRenderedPageBreak/>
-        <w:t>**DIGITAL SIGNATURES**</w:t>
-      </w:r>
-    </w:p>
-    <w:p>
-      <w:pPr>
-        <w:rPr>
-          <w:lang w:val="en-US"/>
-        </w:rPr>
-      </w:pPr>
-    </w:p>
-    <w:p>
-      <w:pPr>
-        <w:rPr>
-          <w:lang w:val="en-US"/>
-        </w:rPr>
-      </w:pPr>
-      <w:r>
-        <w:rPr>
-          <w:lang w:val="en-US"/>
-        </w:rPr>
-        <w:t>|**Benoit Serot** |**</w:t>
-      </w:r>
-      <w:proofErr w:type="spellStart"/>
-      <w:r>
-        <w:rPr>
-          <w:lang w:val="en-US"/>
-        </w:rPr>
-        <w:t>Pongsathorn</w:t>
-      </w:r>
-      <w:proofErr w:type="spellEnd"/>
-      <w:r>
-        <w:rPr>
-          <w:lang w:val="en-US"/>
-        </w:rPr>
-        <w:t xml:space="preserve"> </w:t>
-      </w:r>
-      <w:proofErr w:type="spellStart"/>
-      <w:r>
-        <w:rPr>
-          <w:lang w:val="en-US"/>
-        </w:rPr>
-        <w:t>Tiranun</w:t>
-      </w:r>
-      <w:proofErr w:type="spellEnd"/>
-      <w:r>
-        <w:rPr>
-          <w:lang w:val="en-US"/>
-        </w:rPr>
-        <w:t>**|**Konstantin Neumann**|**</w:t>
-      </w:r>
-      <w:proofErr w:type="spellStart"/>
-      <w:r>
-        <w:rPr>
-          <w:lang w:val="en-US"/>
-        </w:rPr>
-        <w:t>Shouka</w:t>
-      </w:r>
-      <w:proofErr w:type="spellEnd"/>
-      <w:r>
-        <w:rPr>
-          <w:lang w:val="en-US"/>
-        </w:rPr>
-        <w:t xml:space="preserve"> </w:t>
-      </w:r>
-      <w:proofErr w:type="spellStart"/>
-      <w:r>
-        <w:rPr>
-          <w:lang w:val="en-US"/>
-        </w:rPr>
-        <w:t>Arabi</w:t>
-      </w:r>
-      <w:proofErr w:type="spellEnd"/>
-      <w:r>
-        <w:rPr>
-          <w:lang w:val="en-US"/>
-        </w:rPr>
-        <w:t>**</w:t>
-      </w:r>
-    </w:p>
-    <w:p>
-      <w:pPr>
-        <w:rPr>
-          <w:lang w:val="en-US"/>
-        </w:rPr>
-      </w:pPr>
-      <w:r>
-        <w:rPr>
-          <w:lang w:val="en-US"/>
-        </w:rPr>
-        <w:t>| ------------- |----------------|----------------|---------------|</w:t>
-      </w:r>
-    </w:p>
-    <w:p>
-      <w:pPr>
-        <w:rPr>
-          <w:lang w:val="en-US"/>
-        </w:rPr>
-      </w:pPr>
-      <w:r>
-        <w:rPr>
-          <w:lang w:val="en-US"/>
-        </w:rPr>
-        <w:t xml:space="preserve">|Signed| </w:t>
-      </w:r>
-      <w:proofErr w:type="spellStart"/>
-      <w:r>
-        <w:rPr>
-          <w:lang w:val="en-US"/>
-        </w:rPr>
-        <w:t>Signed|Signed|Signed</w:t>
-      </w:r>
-      <w:proofErr w:type="spellEnd"/>
     </w:p>
     <w:sectPr>
       <w:pgSz w:w="16838" w:h="11906" w:orient="landscape"/>
@@ -1949,4 +2032,16 @@
     </a:ext>
   </a:extLst>
 </a:theme>
+</file>
+
+<file path=customXml/item1.xml><?xml version="1.0" encoding="utf-8"?>
+<b:Sources xmlns:b="http://schemas.openxmlformats.org/officeDocument/2006/bibliography" xmlns="http://schemas.openxmlformats.org/officeDocument/2006/bibliography" SelectedStyle="\APASixthEditionOfficeOnline.xsl" StyleName="APA" Version="6"/>
+</file>
+
+<file path=customXml/itemProps1.xml><?xml version="1.0" encoding="utf-8"?>
+<ds:datastoreItem xmlns:ds="http://schemas.openxmlformats.org/officeDocument/2006/customXml" ds:itemID="{D66CE9A1-4B57-427B-9BB9-CB29356A0EA9}">
+  <ds:schemaRefs>
+    <ds:schemaRef ds:uri="http://schemas.openxmlformats.org/officeDocument/2006/bibliography"/>
+  </ds:schemaRefs>
+</ds:datastoreItem>
 </file>
</xml_diff>